<commit_message>
Updated revision of Chapter 3
update chapter 3
</commit_message>
<xml_diff>
--- a/research/03 - CHAPTER THREE/DOC/Chapter Three.docx
+++ b/research/03 - CHAPTER THREE/DOC/Chapter Three.docx
@@ -1,6 +1,6 @@
 
 <file path=word/document.xml><?xml version="1.0" encoding="utf-8"?>
-<w:document xmlns:wpc="http://schemas.microsoft.com/office/word/2010/wordprocessingCanvas" xmlns:cx="http://schemas.microsoft.com/office/drawing/2014/chartex" xmlns:cx1="http://schemas.microsoft.com/office/drawing/2015/9/8/chartex" xmlns:cx2="http://schemas.microsoft.com/office/drawing/2015/10/21/chartex" xmlns:cx3="http://schemas.microsoft.com/office/drawing/2016/5/9/chartex" xmlns:cx4="http://schemas.microsoft.com/office/drawing/2016/5/10/chartex" xmlns:cx5="http://schemas.microsoft.com/office/drawing/2016/5/11/chartex" xmlns:cx6="http://schemas.microsoft.com/office/drawing/2016/5/12/chartex" xmlns:cx7="http://schemas.microsoft.com/office/drawing/2016/5/13/chartex" xmlns:cx8="http://schemas.microsoft.com/office/drawing/2016/5/14/chartex" xmlns:mc="http://schemas.openxmlformats.org/markup-compatibility/2006" xmlns:aink="http://schemas.microsoft.com/office/drawing/2016/ink" xmlns:am3d="http://schemas.microsoft.com/office/drawing/2017/model3d" xmlns:o="urn:schemas-microsoft-com:office:office" xmlns:r="http://schemas.openxmlformats.org/officeDocument/2006/relationships" xmlns:m="http://schemas.openxmlformats.org/officeDocument/2006/math" xmlns:v="urn:schemas-microsoft-com:vml" xmlns:wp14="http://schemas.microsoft.com/office/word/2010/wordprocessingDrawing" xmlns:wp="http://schemas.openxmlformats.org/drawingml/2006/wordprocessingDrawing" xmlns:w10="urn:schemas-microsoft-com:office:word" xmlns:w="http://schemas.openxmlformats.org/wordprocessingml/2006/main" xmlns:w14="http://schemas.microsoft.com/office/word/2010/wordml" xmlns:w15="http://schemas.microsoft.com/office/word/2012/wordml" xmlns:w16se="http://schemas.microsoft.com/office/word/2015/wordml/symex" xmlns:wpg="http://schemas.microsoft.com/office/word/2010/wordprocessingGroup" xmlns:wpi="http://schemas.microsoft.com/office/word/2010/wordprocessingInk" xmlns:wne="http://schemas.microsoft.com/office/word/2006/wordml" xmlns:wps="http://schemas.microsoft.com/office/word/2010/wordprocessingShape" mc:Ignorable="w14 w15 w16se wp14">
+<w:document xmlns:wpc="http://schemas.microsoft.com/office/word/2010/wordprocessingCanvas" xmlns:mc="http://schemas.openxmlformats.org/markup-compatibility/2006" xmlns:o="urn:schemas-microsoft-com:office:office" xmlns:r="http://schemas.openxmlformats.org/officeDocument/2006/relationships" xmlns:m="http://schemas.openxmlformats.org/officeDocument/2006/math" xmlns:v="urn:schemas-microsoft-com:vml" xmlns:wp14="http://schemas.microsoft.com/office/word/2010/wordprocessingDrawing" xmlns:wp="http://schemas.openxmlformats.org/drawingml/2006/wordprocessingDrawing" xmlns:w10="urn:schemas-microsoft-com:office:word" xmlns:w="http://schemas.openxmlformats.org/wordprocessingml/2006/main" xmlns:w14="http://schemas.microsoft.com/office/word/2010/wordml" xmlns:w15="http://schemas.microsoft.com/office/word/2012/wordml" xmlns:wpg="http://schemas.microsoft.com/office/word/2010/wordprocessingGroup" xmlns:wpi="http://schemas.microsoft.com/office/word/2010/wordprocessingInk" xmlns:wne="http://schemas.microsoft.com/office/word/2006/wordml" xmlns:wps="http://schemas.microsoft.com/office/word/2010/wordprocessingShape" mc:Ignorable="w14 w15 wp14">
   <w:body>
     <w:p>
       <w:pPr>
@@ -132,58 +132,6 @@
         <w:spacing w:after="0" w:line="360" w:lineRule="auto"/>
         <w:rPr>
           <w:rFonts w:ascii="Times New Roman" w:eastAsia="Times New Roman" w:hAnsi="Times New Roman" w:cs="Times New Roman"/>
-          <w:sz w:val="24"/>
-          <w:szCs w:val="20"/>
-          <w:lang w:val="en-PH" w:eastAsia="en-PH"/>
-        </w:rPr>
-      </w:pPr>
-      <w:hyperlink r:id="rId5" w:history="1">
-        <w:r>
-          <w:rPr>
-            <w:rFonts w:ascii="Times New Roman" w:eastAsia="Times New Roman" w:hAnsi="Times New Roman" w:cs="Times New Roman"/>
-            <w:sz w:val="24"/>
-            <w:szCs w:val="20"/>
-            <w:lang w:val="en-PH" w:eastAsia="en-PH"/>
-          </w:rPr>
-          <w:t>Intel Core i7-5500U</w:t>
-        </w:r>
-      </w:hyperlink>
-      <w:r>
-        <w:rPr>
-          <w:rFonts w:ascii="Times New Roman" w:eastAsia="Times New Roman" w:hAnsi="Times New Roman" w:cs="Times New Roman"/>
-          <w:sz w:val="24"/>
-          <w:szCs w:val="20"/>
-          <w:lang w:val="en-PH" w:eastAsia="en-PH"/>
-        </w:rPr>
-        <w:t> (</w:t>
-      </w:r>
-      <w:hyperlink r:id="rId6" w:history="1">
-        <w:r>
-          <w:rPr>
-            <w:rFonts w:ascii="Times New Roman" w:eastAsia="Times New Roman" w:hAnsi="Times New Roman" w:cs="Times New Roman"/>
-            <w:sz w:val="24"/>
-            <w:szCs w:val="20"/>
-            <w:lang w:val="en-PH" w:eastAsia="en-PH"/>
-          </w:rPr>
-          <w:t>Intel Core i7</w:t>
-        </w:r>
-      </w:hyperlink>
-      <w:r>
-        <w:rPr>
-          <w:rFonts w:ascii="Times New Roman" w:eastAsia="Times New Roman" w:hAnsi="Times New Roman" w:cs="Times New Roman"/>
-          <w:sz w:val="24"/>
-          <w:szCs w:val="20"/>
-          <w:lang w:val="en-PH" w:eastAsia="en-PH"/>
-        </w:rPr>
-        <w:t>)</w:t>
-      </w:r>
-    </w:p>
-    <w:p>
-      <w:pPr>
-        <w:shd w:val="clear" w:color="auto" w:fill="FFFFFF"/>
-        <w:spacing w:after="0" w:line="360" w:lineRule="auto"/>
-        <w:rPr>
-          <w:rFonts w:ascii="Times New Roman" w:eastAsia="Times New Roman" w:hAnsi="Times New Roman" w:cs="Times New Roman"/>
           <w:bCs/>
           <w:sz w:val="24"/>
           <w:szCs w:val="20"/>
@@ -193,6 +141,17 @@
       </w:pPr>
       <w:r>
         <w:rPr>
+          <w:rFonts w:ascii="Times New Roman" w:hAnsi="Times New Roman" w:cs="Times New Roman"/>
+          <w:sz w:val="24"/>
+        </w:rPr>
+        <w:t>Intel Core i3-4005U Processor (3M Cache, 1.70 GHz)</w:t>
+      </w:r>
+    </w:p>
+    <w:p>
+      <w:pPr>
+        <w:shd w:val="clear" w:color="auto" w:fill="FFFFFF"/>
+        <w:spacing w:after="0" w:line="360" w:lineRule="auto"/>
+        <w:rPr>
           <w:rFonts w:ascii="Times New Roman" w:eastAsia="Times New Roman" w:hAnsi="Times New Roman" w:cs="Times New Roman"/>
           <w:bCs/>
           <w:sz w:val="24"/>
@@ -200,85 +159,8 @@
           <w:u w:val="single"/>
           <w:lang w:val="en-PH" w:eastAsia="en-PH"/>
         </w:rPr>
-        <w:t>Graphics adapter</w:t>
-      </w:r>
-    </w:p>
-    <w:p>
-      <w:pPr>
-        <w:shd w:val="clear" w:color="auto" w:fill="FFFFFF"/>
-        <w:spacing w:after="0" w:line="360" w:lineRule="auto"/>
-        <w:rPr>
-          <w:rFonts w:ascii="Times New Roman" w:eastAsia="Times New Roman" w:hAnsi="Times New Roman" w:cs="Times New Roman"/>
-          <w:sz w:val="24"/>
-          <w:szCs w:val="20"/>
-          <w:lang w:val="en-PH" w:eastAsia="en-PH"/>
-        </w:rPr>
-      </w:pPr>
-      <w:hyperlink r:id="rId7" w:history="1">
-        <w:r>
-          <w:rPr>
-            <w:rFonts w:ascii="Times New Roman" w:eastAsia="Times New Roman" w:hAnsi="Times New Roman" w:cs="Times New Roman"/>
-            <w:sz w:val="24"/>
-            <w:szCs w:val="20"/>
-            <w:lang w:val="en-PH" w:eastAsia="en-PH"/>
-          </w:rPr>
-          <w:t>NVIDIA GeForce 940M</w:t>
-        </w:r>
-      </w:hyperlink>
-      <w:r>
-        <w:rPr>
-          <w:rFonts w:ascii="Times New Roman" w:eastAsia="Times New Roman" w:hAnsi="Times New Roman" w:cs="Times New Roman"/>
-          <w:sz w:val="24"/>
-          <w:szCs w:val="20"/>
-          <w:lang w:val="en-PH" w:eastAsia="en-PH"/>
-        </w:rPr>
-        <w:t xml:space="preserve"> - 2048 MB, Core: 1072-1176 MHz, Memory: 900 MHz, DDR3, </w:t>
-      </w:r>
-      <w:proofErr w:type="gramStart"/>
-      <w:r>
-        <w:rPr>
-          <w:rFonts w:ascii="Times New Roman" w:eastAsia="Times New Roman" w:hAnsi="Times New Roman" w:cs="Times New Roman"/>
-          <w:sz w:val="24"/>
-          <w:szCs w:val="20"/>
-          <w:lang w:val="en-PH" w:eastAsia="en-PH"/>
-        </w:rPr>
-        <w:t>64 bit</w:t>
-      </w:r>
-      <w:proofErr w:type="gramEnd"/>
-      <w:r>
-        <w:rPr>
-          <w:rFonts w:ascii="Times New Roman" w:eastAsia="Times New Roman" w:hAnsi="Times New Roman" w:cs="Times New Roman"/>
-          <w:sz w:val="24"/>
-          <w:szCs w:val="20"/>
-          <w:lang w:val="en-PH" w:eastAsia="en-PH"/>
-        </w:rPr>
-        <w:t xml:space="preserve"> interface, </w:t>
-      </w:r>
-      <w:proofErr w:type="spellStart"/>
-      <w:r>
-        <w:rPr>
-          <w:rFonts w:ascii="Times New Roman" w:eastAsia="Times New Roman" w:hAnsi="Times New Roman" w:cs="Times New Roman"/>
-          <w:sz w:val="24"/>
-          <w:szCs w:val="20"/>
-          <w:lang w:val="en-PH" w:eastAsia="en-PH"/>
-        </w:rPr>
-        <w:t>ForceWare</w:t>
-      </w:r>
-      <w:proofErr w:type="spellEnd"/>
-      <w:r>
-        <w:rPr>
-          <w:rFonts w:ascii="Times New Roman" w:eastAsia="Times New Roman" w:hAnsi="Times New Roman" w:cs="Times New Roman"/>
-          <w:sz w:val="24"/>
-          <w:szCs w:val="20"/>
-          <w:lang w:val="en-PH" w:eastAsia="en-PH"/>
-        </w:rPr>
-        <w:t xml:space="preserve"> 353.62 (10.18.13.5362), Optimus</w:t>
-      </w:r>
-    </w:p>
-    <w:p>
-      <w:pPr>
-        <w:shd w:val="clear" w:color="auto" w:fill="FFFFFF"/>
-        <w:spacing w:after="0" w:line="360" w:lineRule="auto"/>
+      </w:pPr>
+      <w:r>
         <w:rPr>
           <w:rFonts w:ascii="Times New Roman" w:eastAsia="Times New Roman" w:hAnsi="Times New Roman" w:cs="Times New Roman"/>
           <w:bCs/>
@@ -287,8 +169,32 @@
           <w:u w:val="single"/>
           <w:lang w:val="en-PH" w:eastAsia="en-PH"/>
         </w:rPr>
-      </w:pPr>
-      <w:r>
+        <w:t>Graphics adapter</w:t>
+      </w:r>
+    </w:p>
+    <w:p>
+      <w:pPr>
+        <w:shd w:val="clear" w:color="auto" w:fill="FFFFFF"/>
+        <w:spacing w:after="0" w:line="360" w:lineRule="auto"/>
+        <w:rPr>
+          <w:rFonts w:ascii="Times New Roman" w:eastAsia="Times New Roman" w:hAnsi="Times New Roman" w:cs="Times New Roman"/>
+          <w:sz w:val="24"/>
+          <w:szCs w:val="20"/>
+          <w:lang w:val="en-PH" w:eastAsia="en-PH"/>
+        </w:rPr>
+      </w:pPr>
+      <w:r>
+        <w:rPr>
+          <w:rFonts w:ascii="Times New Roman" w:hAnsi="Times New Roman" w:cs="Times New Roman"/>
+          <w:sz w:val="24"/>
+        </w:rPr>
+        <w:t>Integrated Intel HD Graphics 4400</w:t>
+      </w:r>
+    </w:p>
+    <w:p>
+      <w:pPr>
+        <w:shd w:val="clear" w:color="auto" w:fill="FFFFFF"/>
+        <w:spacing w:after="0" w:line="360" w:lineRule="auto"/>
         <w:rPr>
           <w:rFonts w:ascii="Times New Roman" w:eastAsia="Times New Roman" w:hAnsi="Times New Roman" w:cs="Times New Roman"/>
           <w:bCs/>
@@ -297,55 +203,8 @@
           <w:u w:val="single"/>
           <w:lang w:val="en-PH" w:eastAsia="en-PH"/>
         </w:rPr>
-        <w:t>Memory</w:t>
-      </w:r>
-    </w:p>
-    <w:p>
-      <w:pPr>
-        <w:shd w:val="clear" w:color="auto" w:fill="FFFFFF"/>
-        <w:spacing w:after="0" w:line="360" w:lineRule="auto"/>
-        <w:rPr>
-          <w:rFonts w:ascii="Times New Roman" w:eastAsia="Times New Roman" w:hAnsi="Times New Roman" w:cs="Times New Roman"/>
-          <w:sz w:val="24"/>
-          <w:szCs w:val="20"/>
-          <w:lang w:val="en-PH" w:eastAsia="en-PH"/>
-        </w:rPr>
-      </w:pPr>
-      <w:r>
-        <w:rPr>
-          <w:rFonts w:ascii="Times New Roman" w:eastAsia="Times New Roman" w:hAnsi="Times New Roman" w:cs="Times New Roman"/>
-          <w:sz w:val="24"/>
-          <w:szCs w:val="20"/>
-          <w:lang w:val="en-PH" w:eastAsia="en-PH"/>
-        </w:rPr>
-        <w:t>12288 MB  </w:t>
-      </w:r>
-    </w:p>
-    <w:p>
-      <w:pPr>
-        <w:shd w:val="clear" w:color="auto" w:fill="FFFFFF"/>
-        <w:spacing w:after="0" w:line="360" w:lineRule="auto"/>
-        <w:rPr>
-          <w:rFonts w:ascii="Times New Roman" w:eastAsia="Times New Roman" w:hAnsi="Times New Roman" w:cs="Times New Roman"/>
-          <w:sz w:val="24"/>
-          <w:szCs w:val="20"/>
-          <w:lang w:val="en-PH" w:eastAsia="en-PH"/>
-        </w:rPr>
-      </w:pPr>
-      <w:r>
-        <w:rPr>
-          <w:rFonts w:ascii="Times New Roman" w:eastAsia="Times New Roman" w:hAnsi="Times New Roman" w:cs="Times New Roman"/>
-          <w:sz w:val="24"/>
-          <w:szCs w:val="20"/>
-          <w:lang w:val="en-PH" w:eastAsia="en-PH"/>
-        </w:rPr>
-        <w:t>DDR3-1600, dual-channel, two memory banks (both filled)</w:t>
-      </w:r>
-    </w:p>
-    <w:p>
-      <w:pPr>
-        <w:shd w:val="clear" w:color="auto" w:fill="FFFFFF"/>
-        <w:spacing w:after="0" w:line="360" w:lineRule="auto"/>
+      </w:pPr>
+      <w:r>
         <w:rPr>
           <w:rFonts w:ascii="Times New Roman" w:eastAsia="Times New Roman" w:hAnsi="Times New Roman" w:cs="Times New Roman"/>
           <w:bCs/>
@@ -354,8 +213,34 @@
           <w:u w:val="single"/>
           <w:lang w:val="en-PH" w:eastAsia="en-PH"/>
         </w:rPr>
-      </w:pPr>
-      <w:r>
+        <w:t>Memory</w:t>
+      </w:r>
+    </w:p>
+    <w:p>
+      <w:pPr>
+        <w:shd w:val="clear" w:color="auto" w:fill="FFFFFF"/>
+        <w:spacing w:after="0" w:line="360" w:lineRule="auto"/>
+        <w:rPr>
+          <w:rFonts w:ascii="Times New Roman" w:eastAsia="Times New Roman" w:hAnsi="Times New Roman" w:cs="Times New Roman"/>
+          <w:sz w:val="24"/>
+          <w:szCs w:val="20"/>
+          <w:lang w:val="en-PH" w:eastAsia="en-PH"/>
+        </w:rPr>
+      </w:pPr>
+      <w:r>
+        <w:rPr>
+          <w:rFonts w:ascii="Times New Roman" w:eastAsia="Times New Roman" w:hAnsi="Times New Roman" w:cs="Times New Roman"/>
+          <w:sz w:val="24"/>
+          <w:szCs w:val="20"/>
+          <w:lang w:val="en-PH" w:eastAsia="en-PH"/>
+        </w:rPr>
+        <w:t>500 GB</w:t>
+      </w:r>
+    </w:p>
+    <w:p>
+      <w:pPr>
+        <w:shd w:val="clear" w:color="auto" w:fill="FFFFFF"/>
+        <w:spacing w:after="0" w:line="360" w:lineRule="auto"/>
         <w:rPr>
           <w:rFonts w:ascii="Times New Roman" w:eastAsia="Times New Roman" w:hAnsi="Times New Roman" w:cs="Times New Roman"/>
           <w:bCs/>
@@ -364,34 +249,17 @@
           <w:u w:val="single"/>
           <w:lang w:val="en-PH" w:eastAsia="en-PH"/>
         </w:rPr>
-        <w:t>Display</w:t>
-      </w:r>
-    </w:p>
-    <w:p>
-      <w:pPr>
-        <w:shd w:val="clear" w:color="auto" w:fill="FFFFFF"/>
-        <w:spacing w:after="0" w:line="360" w:lineRule="auto"/>
+      </w:pPr>
+      <w:r>
         <w:rPr>
           <w:rFonts w:ascii="Times New Roman" w:eastAsia="Times New Roman" w:hAnsi="Times New Roman" w:cs="Times New Roman"/>
           <w:sz w:val="24"/>
           <w:szCs w:val="20"/>
           <w:lang w:val="en-PH" w:eastAsia="en-PH"/>
         </w:rPr>
-      </w:pPr>
-      <w:r>
-        <w:rPr>
-          <w:rFonts w:ascii="Times New Roman" w:eastAsia="Times New Roman" w:hAnsi="Times New Roman" w:cs="Times New Roman"/>
-          <w:sz w:val="24"/>
-          <w:szCs w:val="20"/>
-          <w:lang w:val="en-PH" w:eastAsia="en-PH"/>
-        </w:rPr>
-        <w:t>15.6 inch 16:9, 1920x1080 pixel, BOE, TN LED, glossy: no</w:t>
-      </w:r>
-    </w:p>
-    <w:p>
-      <w:pPr>
-        <w:shd w:val="clear" w:color="auto" w:fill="FFFFFF"/>
-        <w:spacing w:after="0" w:line="360" w:lineRule="auto"/>
+        <w:t xml:space="preserve">4 DDR3L 1600 MHz SDRAM, 1 x SO-DIMM socket for expansion up to 8 GB SDRAM </w:t>
+      </w:r>
+      <w:r>
         <w:rPr>
           <w:rFonts w:ascii="Times New Roman" w:eastAsia="Times New Roman" w:hAnsi="Times New Roman" w:cs="Times New Roman"/>
           <w:bCs/>
@@ -400,17 +268,7 @@
           <w:u w:val="single"/>
           <w:lang w:val="en-PH" w:eastAsia="en-PH"/>
         </w:rPr>
-      </w:pPr>
-      <w:r>
-        <w:rPr>
-          <w:rFonts w:ascii="Times New Roman" w:eastAsia="Times New Roman" w:hAnsi="Times New Roman" w:cs="Times New Roman"/>
-          <w:bCs/>
-          <w:sz w:val="24"/>
-          <w:szCs w:val="20"/>
-          <w:u w:val="single"/>
-          <w:lang w:val="en-PH" w:eastAsia="en-PH"/>
-        </w:rPr>
-        <w:t>Mainboard</w:t>
+        <w:t>Display</w:t>
       </w:r>
     </w:p>
     <w:p>
@@ -431,7 +289,7 @@
           <w:szCs w:val="20"/>
           <w:lang w:val="en-PH" w:eastAsia="en-PH"/>
         </w:rPr>
-        <w:t>Intel Broadwell-U PCH-LP (Premium)</w:t>
+        <w:t>14-inch 16:9 HD (1366x768) LED Backlit</w:t>
       </w:r>
     </w:p>
     <w:p>
@@ -538,6 +396,28 @@
           <w:sz w:val="24"/>
         </w:rPr>
       </w:pPr>
+    </w:p>
+    <w:p>
+      <w:pPr>
+        <w:spacing w:before="100" w:beforeAutospacing="1" w:after="120" w:line="360" w:lineRule="auto"/>
+        <w:rPr>
+          <w:rFonts w:ascii="Times New Roman" w:hAnsi="Times New Roman" w:cs="Times New Roman"/>
+          <w:b/>
+          <w:sz w:val="24"/>
+        </w:rPr>
+      </w:pPr>
+    </w:p>
+    <w:p>
+      <w:pPr>
+        <w:spacing w:before="100" w:beforeAutospacing="1" w:after="120" w:line="360" w:lineRule="auto"/>
+        <w:rPr>
+          <w:rFonts w:ascii="Times New Roman" w:hAnsi="Times New Roman" w:cs="Times New Roman"/>
+          <w:b/>
+          <w:sz w:val="24"/>
+        </w:rPr>
+      </w:pPr>
+      <w:bookmarkStart w:id="0" w:name="_GoBack"/>
+      <w:bookmarkEnd w:id="0"/>
       <w:r>
         <w:rPr>
           <w:rFonts w:ascii="Times New Roman" w:hAnsi="Times New Roman" w:cs="Times New Roman"/>
@@ -582,16 +462,7 @@
           <w:rFonts w:ascii="Times New Roman" w:hAnsi="Times New Roman" w:cs="Times New Roman"/>
           <w:sz w:val="24"/>
         </w:rPr>
-        <w:t xml:space="preserve">Google Cloud Speech API enables developers to convert audio to text by applying powerful neural network models in an easy </w:t>
-      </w:r>
-      <w:bookmarkStart w:id="0" w:name="_GoBack"/>
-      <w:bookmarkEnd w:id="0"/>
-      <w:r>
-        <w:rPr>
-          <w:rFonts w:ascii="Times New Roman" w:hAnsi="Times New Roman" w:cs="Times New Roman"/>
-          <w:sz w:val="24"/>
-        </w:rPr>
-        <w:t>to use API. The API recognizes over 110 languages and variants, to support your global user base. You can transcribe the text of users dictating to an application’s microphone, enable command-and-control through voice, or transcribe audio files, among many other use cases. Recognize audio uploaded in the request, and integrate with your audio storage on Google Cloud Storage, by using the same technology Google uses to power its own products.</w:t>
+        <w:t>Google Cloud Speech API enables developers to convert audio to text by applying powerful neural network models in an easy to use API. The API recognizes over 110 languages and variants, to support your global user base. You can transcribe the text of users dictating to an application’s microphone, enable command-and-control through voice, or transcribe audio files, among many other use cases. Recognize audio uploaded in the request, and integrate with your audio storage on Google Cloud Storage, by using the same technology Google uses to power its own products.</w:t>
       </w:r>
     </w:p>
     <w:p>
@@ -630,7 +501,6 @@
         </w:rPr>
         <w:t xml:space="preserve">Streaming recognition recognizes live audio as it is captured from a microphone or other audio source. The audio stream is split into frames and sent in consecutive </w:t>
       </w:r>
-      <w:proofErr w:type="spellStart"/>
       <w:r>
         <w:rPr>
           <w:rFonts w:ascii="Times New Roman" w:hAnsi="Times New Roman" w:cs="Times New Roman"/>
@@ -639,7 +509,6 @@
         </w:rPr>
         <w:t>StreamingRecognizeRequest</w:t>
       </w:r>
-      <w:proofErr w:type="spellEnd"/>
       <w:r>
         <w:rPr>
           <w:rFonts w:ascii="Times New Roman" w:hAnsi="Times New Roman" w:cs="Times New Roman"/>
@@ -721,23 +590,7 @@
           <w:rFonts w:ascii="Times New Roman" w:hAnsi="Times New Roman" w:cs="Times New Roman"/>
           <w:sz w:val="24"/>
         </w:rPr>
-        <w:t xml:space="preserve">The audio level should be calibrated so that the input signal does not clip, and peak speech audio levels reach approximately -20 to -10 </w:t>
-      </w:r>
-      <w:proofErr w:type="spellStart"/>
-      <w:r>
-        <w:rPr>
-          <w:rFonts w:ascii="Times New Roman" w:hAnsi="Times New Roman" w:cs="Times New Roman"/>
-          <w:sz w:val="24"/>
-        </w:rPr>
-        <w:t>dBFS</w:t>
-      </w:r>
-      <w:proofErr w:type="spellEnd"/>
-      <w:r>
-        <w:rPr>
-          <w:rFonts w:ascii="Times New Roman" w:hAnsi="Times New Roman" w:cs="Times New Roman"/>
-          <w:sz w:val="24"/>
-        </w:rPr>
-        <w:t>.</w:t>
+        <w:t>The audio level should be calibrated so that the input signal does not clip, and peak speech audio levels reach approximately -20 to -10 dBFS.</w:t>
       </w:r>
     </w:p>
     <w:p>
@@ -826,7 +679,7 @@
                     </pic:cNvPicPr>
                   </pic:nvPicPr>
                   <pic:blipFill>
-                    <a:blip r:embed="rId8" cstate="print">
+                    <a:blip r:embed="rId5" cstate="print">
                       <a:extLst>
                         <a:ext uri="{28A0092B-C50C-407E-A947-70E740481C1C}">
                           <a14:useLocalDpi xmlns:a14="http://schemas.microsoft.com/office/drawing/2010/main" val="0"/>
@@ -1098,23 +951,7 @@
           <w:rFonts w:ascii="Times New Roman" w:hAnsi="Times New Roman" w:cs="Times New Roman"/>
           <w:sz w:val="24"/>
         </w:rPr>
-        <w:t xml:space="preserve"> is a flexible and extensible intent definition and determination framework. It is intended to parse natural language text into a structured intent that can then be invoked </w:t>
-      </w:r>
-      <w:proofErr w:type="spellStart"/>
-      <w:r>
-        <w:rPr>
-          <w:rFonts w:ascii="Times New Roman" w:hAnsi="Times New Roman" w:cs="Times New Roman"/>
-          <w:sz w:val="24"/>
-        </w:rPr>
-        <w:t>programatically</w:t>
-      </w:r>
-      <w:proofErr w:type="spellEnd"/>
-      <w:r>
-        <w:rPr>
-          <w:rFonts w:ascii="Times New Roman" w:hAnsi="Times New Roman" w:cs="Times New Roman"/>
-          <w:sz w:val="24"/>
-        </w:rPr>
-        <w:t xml:space="preserve">. It is an </w:t>
+        <w:t xml:space="preserve"> is a flexible and extensible intent definition and determination framework. It is intended to parse natural language text into a structured intent that can then be invoked programatically. It is an </w:t>
       </w:r>
       <w:r>
         <w:rPr>
@@ -1399,23 +1236,7 @@
           <w:sz w:val="24"/>
         </w:rPr>
         <w:tab/>
-        <w:t xml:space="preserve">In text editing programs where a </w:t>
-      </w:r>
-      <w:proofErr w:type="gramStart"/>
-      <w:r>
-        <w:rPr>
-          <w:rFonts w:ascii="Times New Roman" w:hAnsi="Times New Roman" w:cs="Times New Roman"/>
-          <w:sz w:val="24"/>
-        </w:rPr>
-        <w:t>particular word</w:t>
-      </w:r>
-      <w:proofErr w:type="gramEnd"/>
-      <w:r>
-        <w:rPr>
-          <w:rFonts w:ascii="Times New Roman" w:hAnsi="Times New Roman" w:cs="Times New Roman"/>
-          <w:sz w:val="24"/>
-        </w:rPr>
-        <w:t xml:space="preserve"> is supplied by the user and is matched in a given text using pattern matching process</w:t>
+        <w:t>In text editing programs where a particular word is supplied by the user and is matched in a given text using pattern matching process</w:t>
       </w:r>
     </w:p>
     <w:p>
@@ -1606,7 +1427,7 @@
                     </pic:cNvPicPr>
                   </pic:nvPicPr>
                   <pic:blipFill>
-                    <a:blip r:embed="rId9">
+                    <a:blip r:embed="rId6">
                       <a:extLst>
                         <a:ext uri="{28A0092B-C50C-407E-A947-70E740481C1C}">
                           <a14:useLocalDpi xmlns:a14="http://schemas.microsoft.com/office/drawing/2010/main" val="0"/>
@@ -1811,7 +1632,7 @@
                     </pic:cNvPicPr>
                   </pic:nvPicPr>
                   <pic:blipFill>
-                    <a:blip r:embed="rId10">
+                    <a:blip r:embed="rId7">
                       <a:extLst>
                         <a:ext uri="{28A0092B-C50C-407E-A947-70E740481C1C}">
                           <a14:useLocalDpi xmlns:a14="http://schemas.microsoft.com/office/drawing/2010/main" val="0"/>
@@ -1934,7 +1755,7 @@
                     </pic:cNvPicPr>
                   </pic:nvPicPr>
                   <pic:blipFill>
-                    <a:blip r:embed="rId11">
+                    <a:blip r:embed="rId8">
                       <a:extLst>
                         <a:ext uri="{28A0092B-C50C-407E-A947-70E740481C1C}">
                           <a14:useLocalDpi xmlns:a14="http://schemas.microsoft.com/office/drawing/2010/main" val="0"/>
@@ -2150,7 +1971,7 @@
                     </pic:cNvPicPr>
                   </pic:nvPicPr>
                   <pic:blipFill>
-                    <a:blip r:embed="rId12">
+                    <a:blip r:embed="rId9">
                       <a:extLst>
                         <a:ext uri="{28A0092B-C50C-407E-A947-70E740481C1C}">
                           <a14:useLocalDpi xmlns:a14="http://schemas.microsoft.com/office/drawing/2010/main" val="0"/>
@@ -2509,7 +2330,7 @@
                     </pic:cNvPicPr>
                   </pic:nvPicPr>
                   <pic:blipFill>
-                    <a:blip r:embed="rId13">
+                    <a:blip r:embed="rId10">
                       <a:extLst>
                         <a:ext uri="{28A0092B-C50C-407E-A947-70E740481C1C}">
                           <a14:useLocalDpi xmlns:a14="http://schemas.microsoft.com/office/drawing/2010/main" val="0"/>
@@ -2555,23 +2376,7 @@
           <w:rFonts w:ascii="Times New Roman" w:hAnsi="Times New Roman" w:cs="Times New Roman"/>
           <w:sz w:val="24"/>
         </w:rPr>
-        <w:t xml:space="preserve">Fig 6.0 </w:t>
-      </w:r>
-      <w:proofErr w:type="spellStart"/>
-      <w:r>
-        <w:rPr>
-          <w:rFonts w:ascii="Times New Roman" w:hAnsi="Times New Roman" w:cs="Times New Roman"/>
-          <w:sz w:val="24"/>
-        </w:rPr>
-        <w:t>eSpeak</w:t>
-      </w:r>
-      <w:proofErr w:type="spellEnd"/>
-      <w:r>
-        <w:rPr>
-          <w:rFonts w:ascii="Times New Roman" w:hAnsi="Times New Roman" w:cs="Times New Roman"/>
-          <w:sz w:val="24"/>
-        </w:rPr>
-        <w:t xml:space="preserve"> Speech Synthesis</w:t>
+        <w:t>Fig 6.0 eSpeak Speech Synthesis</w:t>
       </w:r>
     </w:p>
     <w:p>
@@ -2954,55 +2759,7 @@
           <w:rFonts w:ascii="Times New Roman" w:hAnsi="Times New Roman" w:cs="Times New Roman"/>
           <w:sz w:val="24"/>
         </w:rPr>
-        <w:t xml:space="preserve">The design of Python offers some support for functional programming in the Lisp tradition. The language has </w:t>
-      </w:r>
-      <w:proofErr w:type="gramStart"/>
-      <w:r>
-        <w:rPr>
-          <w:rFonts w:ascii="Times New Roman" w:hAnsi="Times New Roman" w:cs="Times New Roman"/>
-          <w:sz w:val="24"/>
-        </w:rPr>
-        <w:t>filter(</w:t>
-      </w:r>
-      <w:proofErr w:type="gramEnd"/>
-      <w:r>
-        <w:rPr>
-          <w:rFonts w:ascii="Times New Roman" w:hAnsi="Times New Roman" w:cs="Times New Roman"/>
-          <w:sz w:val="24"/>
-        </w:rPr>
-        <w:t>), map(), and reduce() functions; list comprehensions, dictionaries, and sets; and generator expressions. The standard library has two modules (</w:t>
-      </w:r>
-      <w:proofErr w:type="spellStart"/>
-      <w:r>
-        <w:rPr>
-          <w:rFonts w:ascii="Times New Roman" w:hAnsi="Times New Roman" w:cs="Times New Roman"/>
-          <w:sz w:val="24"/>
-        </w:rPr>
-        <w:t>itertools</w:t>
-      </w:r>
-      <w:proofErr w:type="spellEnd"/>
-      <w:r>
-        <w:rPr>
-          <w:rFonts w:ascii="Times New Roman" w:hAnsi="Times New Roman" w:cs="Times New Roman"/>
-          <w:sz w:val="24"/>
-        </w:rPr>
-        <w:t xml:space="preserve"> and </w:t>
-      </w:r>
-      <w:proofErr w:type="spellStart"/>
-      <w:r>
-        <w:rPr>
-          <w:rFonts w:ascii="Times New Roman" w:hAnsi="Times New Roman" w:cs="Times New Roman"/>
-          <w:sz w:val="24"/>
-        </w:rPr>
-        <w:t>functools</w:t>
-      </w:r>
-      <w:proofErr w:type="spellEnd"/>
-      <w:r>
-        <w:rPr>
-          <w:rFonts w:ascii="Times New Roman" w:hAnsi="Times New Roman" w:cs="Times New Roman"/>
-          <w:sz w:val="24"/>
-        </w:rPr>
-        <w:t>) that implement functional tools borrowed from Haskell and Standard ML.</w:t>
+        <w:t>The design of Python offers some support for functional programming in the Lisp tradition. The language has filter(), map(), and reduce() functions; list comprehensions, dictionaries, and sets; and generator expressions. The standard library has two modules (itertools and functools) that implement functional tools borrowed from Haskell and Standard ML.</w:t>
       </w:r>
     </w:p>
     <w:p>
@@ -3112,6 +2869,7 @@
           <w:b/>
           <w:sz w:val="24"/>
         </w:rPr>
+        <w:lastRenderedPageBreak/>
         <w:t>git</w:t>
       </w:r>
     </w:p>
@@ -3146,55 +2904,34 @@
           <w:b/>
           <w:sz w:val="24"/>
         </w:rPr>
-        <w:t>python-</w:t>
-      </w:r>
-      <w:proofErr w:type="spellStart"/>
-      <w:r>
-        <w:rPr>
-          <w:rFonts w:ascii="Times New Roman" w:hAnsi="Times New Roman" w:cs="Times New Roman"/>
-          <w:b/>
-          <w:sz w:val="24"/>
-        </w:rPr>
-        <w:t>setuptools</w:t>
-      </w:r>
-      <w:proofErr w:type="spellEnd"/>
-    </w:p>
-    <w:p>
-      <w:pPr>
-        <w:rPr>
-          <w:rFonts w:ascii="Times New Roman" w:hAnsi="Times New Roman" w:cs="Times New Roman"/>
-          <w:b/>
-          <w:sz w:val="24"/>
-        </w:rPr>
-      </w:pPr>
-      <w:r>
-        <w:rPr>
-          <w:rFonts w:ascii="Times New Roman" w:hAnsi="Times New Roman" w:cs="Times New Roman"/>
-          <w:b/>
-          <w:sz w:val="24"/>
-        </w:rPr>
-        <w:t>python-</w:t>
-      </w:r>
-      <w:proofErr w:type="spellStart"/>
-      <w:r>
-        <w:rPr>
-          <w:rFonts w:ascii="Times New Roman" w:hAnsi="Times New Roman" w:cs="Times New Roman"/>
-          <w:b/>
-          <w:sz w:val="24"/>
-        </w:rPr>
-        <w:t>virtualenv</w:t>
-      </w:r>
-      <w:proofErr w:type="spellEnd"/>
-    </w:p>
-    <w:p>
-      <w:pPr>
-        <w:rPr>
-          <w:rFonts w:ascii="Times New Roman" w:hAnsi="Times New Roman" w:cs="Times New Roman"/>
-          <w:b/>
-          <w:sz w:val="24"/>
-        </w:rPr>
-      </w:pPr>
-      <w:proofErr w:type="spellStart"/>
+        <w:t>python-setuptools</w:t>
+      </w:r>
+    </w:p>
+    <w:p>
+      <w:pPr>
+        <w:rPr>
+          <w:rFonts w:ascii="Times New Roman" w:hAnsi="Times New Roman" w:cs="Times New Roman"/>
+          <w:b/>
+          <w:sz w:val="24"/>
+        </w:rPr>
+      </w:pPr>
+      <w:r>
+        <w:rPr>
+          <w:rFonts w:ascii="Times New Roman" w:hAnsi="Times New Roman" w:cs="Times New Roman"/>
+          <w:b/>
+          <w:sz w:val="24"/>
+        </w:rPr>
+        <w:t>python-virtualenv</w:t>
+      </w:r>
+    </w:p>
+    <w:p>
+      <w:pPr>
+        <w:rPr>
+          <w:rFonts w:ascii="Times New Roman" w:hAnsi="Times New Roman" w:cs="Times New Roman"/>
+          <w:b/>
+          <w:sz w:val="24"/>
+        </w:rPr>
+      </w:pPr>
       <w:r>
         <w:rPr>
           <w:rFonts w:ascii="Times New Roman" w:hAnsi="Times New Roman" w:cs="Times New Roman"/>
@@ -3203,17 +2940,15 @@
         </w:rPr>
         <w:t>pygobject</w:t>
       </w:r>
-      <w:proofErr w:type="spellEnd"/>
-    </w:p>
-    <w:p>
-      <w:pPr>
-        <w:rPr>
-          <w:rFonts w:ascii="Times New Roman" w:hAnsi="Times New Roman" w:cs="Times New Roman"/>
-          <w:b/>
-          <w:sz w:val="24"/>
-        </w:rPr>
-      </w:pPr>
-      <w:proofErr w:type="spellStart"/>
+    </w:p>
+    <w:p>
+      <w:pPr>
+        <w:rPr>
+          <w:rFonts w:ascii="Times New Roman" w:hAnsi="Times New Roman" w:cs="Times New Roman"/>
+          <w:b/>
+          <w:sz w:val="24"/>
+        </w:rPr>
+      </w:pPr>
       <w:r>
         <w:rPr>
           <w:rFonts w:ascii="Times New Roman" w:hAnsi="Times New Roman" w:cs="Times New Roman"/>
@@ -3222,17 +2957,15 @@
         </w:rPr>
         <w:t>virtualenvwrapper</w:t>
       </w:r>
-      <w:proofErr w:type="spellEnd"/>
-    </w:p>
-    <w:p>
-      <w:pPr>
-        <w:rPr>
-          <w:rFonts w:ascii="Times New Roman" w:hAnsi="Times New Roman" w:cs="Times New Roman"/>
-          <w:b/>
-          <w:sz w:val="24"/>
-        </w:rPr>
-      </w:pPr>
-      <w:proofErr w:type="spellStart"/>
+    </w:p>
+    <w:p>
+      <w:pPr>
+        <w:rPr>
+          <w:rFonts w:ascii="Times New Roman" w:hAnsi="Times New Roman" w:cs="Times New Roman"/>
+          <w:b/>
+          <w:sz w:val="24"/>
+        </w:rPr>
+      </w:pPr>
       <w:r>
         <w:rPr>
           <w:rFonts w:ascii="Times New Roman" w:hAnsi="Times New Roman" w:cs="Times New Roman"/>
@@ -3241,17 +2974,15 @@
         </w:rPr>
         <w:t>libtool</w:t>
       </w:r>
-      <w:proofErr w:type="spellEnd"/>
-    </w:p>
-    <w:p>
-      <w:pPr>
-        <w:rPr>
-          <w:rFonts w:ascii="Times New Roman" w:hAnsi="Times New Roman" w:cs="Times New Roman"/>
-          <w:b/>
-          <w:sz w:val="24"/>
-        </w:rPr>
-      </w:pPr>
-      <w:proofErr w:type="spellStart"/>
+    </w:p>
+    <w:p>
+      <w:pPr>
+        <w:rPr>
+          <w:rFonts w:ascii="Times New Roman" w:hAnsi="Times New Roman" w:cs="Times New Roman"/>
+          <w:b/>
+          <w:sz w:val="24"/>
+        </w:rPr>
+      </w:pPr>
       <w:r>
         <w:rPr>
           <w:rFonts w:ascii="Times New Roman" w:hAnsi="Times New Roman" w:cs="Times New Roman"/>
@@ -3260,17 +2991,15 @@
         </w:rPr>
         <w:t>libffi</w:t>
       </w:r>
-      <w:proofErr w:type="spellEnd"/>
-    </w:p>
-    <w:p>
-      <w:pPr>
-        <w:rPr>
-          <w:rFonts w:ascii="Times New Roman" w:hAnsi="Times New Roman" w:cs="Times New Roman"/>
-          <w:b/>
-          <w:sz w:val="24"/>
-        </w:rPr>
-      </w:pPr>
-      <w:proofErr w:type="spellStart"/>
+    </w:p>
+    <w:p>
+      <w:pPr>
+        <w:rPr>
+          <w:rFonts w:ascii="Times New Roman" w:hAnsi="Times New Roman" w:cs="Times New Roman"/>
+          <w:b/>
+          <w:sz w:val="24"/>
+        </w:rPr>
+      </w:pPr>
       <w:r>
         <w:rPr>
           <w:rFonts w:ascii="Times New Roman" w:hAnsi="Times New Roman" w:cs="Times New Roman"/>
@@ -3279,17 +3008,15 @@
         </w:rPr>
         <w:t>openssl</w:t>
       </w:r>
-      <w:proofErr w:type="spellEnd"/>
-    </w:p>
-    <w:p>
-      <w:pPr>
-        <w:rPr>
-          <w:rFonts w:ascii="Times New Roman" w:hAnsi="Times New Roman" w:cs="Times New Roman"/>
-          <w:b/>
-          <w:sz w:val="24"/>
-        </w:rPr>
-      </w:pPr>
-      <w:proofErr w:type="spellStart"/>
+    </w:p>
+    <w:p>
+      <w:pPr>
+        <w:rPr>
+          <w:rFonts w:ascii="Times New Roman" w:hAnsi="Times New Roman" w:cs="Times New Roman"/>
+          <w:b/>
+          <w:sz w:val="24"/>
+        </w:rPr>
+      </w:pPr>
       <w:r>
         <w:rPr>
           <w:rFonts w:ascii="Times New Roman" w:hAnsi="Times New Roman" w:cs="Times New Roman"/>
@@ -3298,7 +3025,6 @@
         </w:rPr>
         <w:t>autoconf</w:t>
       </w:r>
-      <w:proofErr w:type="spellEnd"/>
     </w:p>
     <w:p>
       <w:pPr>
@@ -3452,6 +3178,7 @@
           <w:b/>
           <w:sz w:val="24"/>
         </w:rPr>
+        <w:lastRenderedPageBreak/>
         <w:br w:type="page"/>
       </w:r>
     </w:p>
@@ -3509,25 +3236,7 @@
           <w:b/>
           <w:sz w:val="24"/>
         </w:rPr>
-        <w:t xml:space="preserve">Ubuntu 17.04 (Zesty </w:t>
-      </w:r>
-      <w:proofErr w:type="spellStart"/>
-      <w:r>
-        <w:rPr>
-          <w:rFonts w:ascii="Times New Roman" w:hAnsi="Times New Roman" w:cs="Times New Roman"/>
-          <w:b/>
-          <w:sz w:val="24"/>
-        </w:rPr>
-        <w:t>Zapus</w:t>
-      </w:r>
-      <w:proofErr w:type="spellEnd"/>
-      <w:r>
-        <w:rPr>
-          <w:rFonts w:ascii="Times New Roman" w:hAnsi="Times New Roman" w:cs="Times New Roman"/>
-          <w:b/>
-          <w:sz w:val="24"/>
-        </w:rPr>
-        <w:t>)</w:t>
+        <w:t>Ubuntu 17.04 (Zesty Zapus)</w:t>
       </w:r>
     </w:p>
     <w:p>
@@ -3558,7 +3267,7 @@
         </w:rPr>
         <w:t> is an open source </w:t>
       </w:r>
-      <w:hyperlink r:id="rId14" w:tooltip="Operating system" w:history="1">
+      <w:hyperlink r:id="rId11" w:tooltip="Operating system" w:history="1">
         <w:r>
           <w:rPr>
             <w:rStyle w:val="Hyperlink"/>
@@ -3579,7 +3288,7 @@
         </w:rPr>
         <w:t> software for computers. It is one of the distribution systems of </w:t>
       </w:r>
-      <w:hyperlink r:id="rId15" w:tooltip="Linux" w:history="1">
+      <w:hyperlink r:id="rId12" w:tooltip="Linux" w:history="1">
         <w:r>
           <w:rPr>
             <w:rStyle w:val="Hyperlink"/>
@@ -3608,7 +3317,7 @@
         </w:rPr>
         <w:t> </w:t>
       </w:r>
-      <w:hyperlink r:id="rId16" w:tooltip="Debian" w:history="1">
+      <w:hyperlink r:id="rId13" w:tooltip="Debian" w:history="1">
         <w:r>
           <w:rPr>
             <w:rStyle w:val="Hyperlink"/>
@@ -3629,7 +3338,7 @@
         </w:rPr>
         <w:t> architecture. It is usually run on </w:t>
       </w:r>
-      <w:hyperlink r:id="rId17" w:tooltip="Personal computer" w:history="1">
+      <w:hyperlink r:id="rId14" w:tooltip="Personal computer" w:history="1">
         <w:r>
           <w:rPr>
             <w:rStyle w:val="Hyperlink"/>
@@ -3650,7 +3359,7 @@
         </w:rPr>
         <w:t>, and is also popular on </w:t>
       </w:r>
-      <w:hyperlink r:id="rId18" w:tooltip="Network servers" w:history="1">
+      <w:hyperlink r:id="rId15" w:tooltip="Network servers" w:history="1">
         <w:r>
           <w:rPr>
             <w:rStyle w:val="Hyperlink"/>
@@ -3671,7 +3380,7 @@
         </w:rPr>
         <w:t>, usually running the Ubuntu Server </w:t>
       </w:r>
-      <w:hyperlink r:id="rId19" w:tooltip="Ubuntu variants" w:history="1">
+      <w:hyperlink r:id="rId16" w:tooltip="Ubuntu variants" w:history="1">
         <w:r>
           <w:rPr>
             <w:rStyle w:val="Hyperlink"/>
@@ -3692,7 +3401,7 @@
         </w:rPr>
         <w:t>, with enterprise-class features. Ubuntu runs on the most popular architectures, including Intel, AMD, and ARM-based machines. Ubuntu is also available for </w:t>
       </w:r>
-      <w:hyperlink r:id="rId20" w:tooltip="Tablet computers" w:history="1">
+      <w:hyperlink r:id="rId17" w:tooltip="Tablet computers" w:history="1">
         <w:r>
           <w:rPr>
             <w:rStyle w:val="Hyperlink"/>
@@ -3713,7 +3422,7 @@
         </w:rPr>
         <w:t> and </w:t>
       </w:r>
-      <w:hyperlink r:id="rId21" w:tooltip="Smartphone" w:history="1">
+      <w:hyperlink r:id="rId18" w:tooltip="Smartphone" w:history="1">
         <w:r>
           <w:rPr>
             <w:rStyle w:val="Hyperlink"/>
@@ -3734,7 +3443,7 @@
         </w:rPr>
         <w:t>, with the </w:t>
       </w:r>
-      <w:hyperlink r:id="rId22" w:tooltip="Ubuntu Touch" w:history="1">
+      <w:hyperlink r:id="rId19" w:tooltip="Ubuntu Touch" w:history="1">
         <w:r>
           <w:rPr>
             <w:rStyle w:val="Hyperlink"/>
@@ -3775,7 +3484,7 @@
         </w:rPr>
         <w:t>Ubuntu is published by </w:t>
       </w:r>
-      <w:hyperlink r:id="rId23" w:tooltip="Canonical (company)" w:history="1">
+      <w:hyperlink r:id="rId20" w:tooltip="Canonical (company)" w:history="1">
         <w:r>
           <w:rPr>
             <w:rStyle w:val="Hyperlink"/>
@@ -3796,7 +3505,7 @@
         </w:rPr>
         <w:t>, who offer commercial support. It is based on </w:t>
       </w:r>
-      <w:hyperlink r:id="rId24" w:tooltip="Free software" w:history="1">
+      <w:hyperlink r:id="rId21" w:tooltip="Free software" w:history="1">
         <w:r>
           <w:rPr>
             <w:rStyle w:val="Hyperlink"/>
@@ -3817,7 +3526,7 @@
         </w:rPr>
         <w:t> and named after the Southern African philosophy of </w:t>
       </w:r>
-      <w:hyperlink r:id="rId25" w:tooltip="Ubuntu (philosophy)" w:history="1">
+      <w:hyperlink r:id="rId22" w:tooltip="Ubuntu (philosophy)" w:history="1">
         <w:r>
           <w:rPr>
             <w:rStyle w:val="Hyperlink"/>
@@ -3858,7 +3567,7 @@
         </w:rPr>
         <w:t>Ubuntu is the most popular operating system running in hosted environments, so–called "</w:t>
       </w:r>
-      <w:hyperlink r:id="rId26" w:tooltip="Cloud computing" w:history="1">
+      <w:hyperlink r:id="rId23" w:tooltip="Cloud computing" w:history="1">
         <w:r>
           <w:rPr>
             <w:rStyle w:val="Hyperlink"/>
@@ -3878,7 +3587,7 @@
         </w:rPr>
         <w:t>", as it is the most popular server </w:t>
       </w:r>
-      <w:hyperlink r:id="rId27" w:tooltip="Linux distribution" w:history="1">
+      <w:hyperlink r:id="rId24" w:tooltip="Linux distribution" w:history="1">
         <w:r>
           <w:rPr>
             <w:rStyle w:val="Hyperlink"/>
@@ -3919,7 +3628,7 @@
         </w:rPr>
         <w:t>Development of Ubuntu is led by UK-based Canonical Ltd., a company founded by South African entrepreneur </w:t>
       </w:r>
-      <w:hyperlink r:id="rId28" w:tooltip="Mark Shuttleworth" w:history="1">
+      <w:hyperlink r:id="rId25" w:tooltip="Mark Shuttleworth" w:history="1">
         <w:r>
           <w:rPr>
             <w:rStyle w:val="Hyperlink"/>
@@ -3931,7 +3640,6 @@
           </w:rPr>
           <w:t xml:space="preserve">Mark </w:t>
         </w:r>
-        <w:proofErr w:type="spellStart"/>
         <w:r>
           <w:rPr>
             <w:rStyle w:val="Hyperlink"/>
@@ -3943,7 +3651,6 @@
           </w:rPr>
           <w:t>Shuttleworth</w:t>
         </w:r>
-        <w:proofErr w:type="spellEnd"/>
       </w:hyperlink>
       <w:r>
         <w:rPr>
@@ -3961,7 +3668,7 @@
         </w:rPr>
         <w:t xml:space="preserve"> Canonical generates revenue through the sale of </w:t>
       </w:r>
-      <w:hyperlink r:id="rId29" w:tooltip="Technical support" w:history="1">
+      <w:hyperlink r:id="rId26" w:tooltip="Technical support" w:history="1">
         <w:r>
           <w:rPr>
             <w:rStyle w:val="Hyperlink"/>
@@ -3982,7 +3689,7 @@
         </w:rPr>
         <w:t> and other services related to Ubuntu. The Ubuntu project is publicly committed to the principles of </w:t>
       </w:r>
-      <w:hyperlink r:id="rId30" w:tooltip="Open-source software development" w:history="1">
+      <w:hyperlink r:id="rId27" w:tooltip="Open-source software development" w:history="1">
         <w:r>
           <w:rPr>
             <w:rStyle w:val="Hyperlink"/>
@@ -4013,7 +3720,7 @@
         </w:rPr>
         <w:t>; people are encouraged to use </w:t>
       </w:r>
-      <w:hyperlink r:id="rId31" w:tooltip="Free software" w:history="1">
+      <w:hyperlink r:id="rId28" w:tooltip="Free software" w:history="1">
         <w:r>
           <w:rPr>
             <w:rStyle w:val="Hyperlink"/>
@@ -4055,8 +3762,8 @@
 </file>
 
 <file path=word/numbering.xml><?xml version="1.0" encoding="utf-8"?>
-<w:numbering xmlns:wpc="http://schemas.microsoft.com/office/word/2010/wordprocessingCanvas" xmlns:cx="http://schemas.microsoft.com/office/drawing/2014/chartex" xmlns:cx1="http://schemas.microsoft.com/office/drawing/2015/9/8/chartex" xmlns:cx2="http://schemas.microsoft.com/office/drawing/2015/10/21/chartex" xmlns:cx3="http://schemas.microsoft.com/office/drawing/2016/5/9/chartex" xmlns:cx4="http://schemas.microsoft.com/office/drawing/2016/5/10/chartex" xmlns:cx5="http://schemas.microsoft.com/office/drawing/2016/5/11/chartex" xmlns:cx6="http://schemas.microsoft.com/office/drawing/2016/5/12/chartex" xmlns:cx7="http://schemas.microsoft.com/office/drawing/2016/5/13/chartex" xmlns:cx8="http://schemas.microsoft.com/office/drawing/2016/5/14/chartex" xmlns:mc="http://schemas.openxmlformats.org/markup-compatibility/2006" xmlns:aink="http://schemas.microsoft.com/office/drawing/2016/ink" xmlns:am3d="http://schemas.microsoft.com/office/drawing/2017/model3d" xmlns:o="urn:schemas-microsoft-com:office:office" xmlns:r="http://schemas.openxmlformats.org/officeDocument/2006/relationships" xmlns:m="http://schemas.openxmlformats.org/officeDocument/2006/math" xmlns:v="urn:schemas-microsoft-com:vml" xmlns:wp14="http://schemas.microsoft.com/office/word/2010/wordprocessingDrawing" xmlns:wp="http://schemas.openxmlformats.org/drawingml/2006/wordprocessingDrawing" xmlns:w10="urn:schemas-microsoft-com:office:word" xmlns:w="http://schemas.openxmlformats.org/wordprocessingml/2006/main" xmlns:w14="http://schemas.microsoft.com/office/word/2010/wordml" xmlns:w15="http://schemas.microsoft.com/office/word/2012/wordml" xmlns:w16se="http://schemas.microsoft.com/office/word/2015/wordml/symex" xmlns:wpg="http://schemas.microsoft.com/office/word/2010/wordprocessingGroup" xmlns:wpi="http://schemas.microsoft.com/office/word/2010/wordprocessingInk" xmlns:wne="http://schemas.microsoft.com/office/word/2006/wordml" xmlns:wps="http://schemas.microsoft.com/office/word/2010/wordprocessingShape" mc:Ignorable="w14 w15 w16se wp14">
-  <w:abstractNum w:abstractNumId="0" w15:restartNumberingAfterBreak="0">
+<w:numbering xmlns:wpc="http://schemas.microsoft.com/office/word/2010/wordprocessingCanvas" xmlns:mc="http://schemas.openxmlformats.org/markup-compatibility/2006" xmlns:o="urn:schemas-microsoft-com:office:office" xmlns:r="http://schemas.openxmlformats.org/officeDocument/2006/relationships" xmlns:m="http://schemas.openxmlformats.org/officeDocument/2006/math" xmlns:v="urn:schemas-microsoft-com:vml" xmlns:wp14="http://schemas.microsoft.com/office/word/2010/wordprocessingDrawing" xmlns:wp="http://schemas.openxmlformats.org/drawingml/2006/wordprocessingDrawing" xmlns:w10="urn:schemas-microsoft-com:office:word" xmlns:w="http://schemas.openxmlformats.org/wordprocessingml/2006/main" xmlns:w14="http://schemas.microsoft.com/office/word/2010/wordml" xmlns:w15="http://schemas.microsoft.com/office/word/2012/wordml" xmlns:wpg="http://schemas.microsoft.com/office/word/2010/wordprocessingGroup" xmlns:wpi="http://schemas.microsoft.com/office/word/2010/wordprocessingInk" xmlns:wne="http://schemas.microsoft.com/office/word/2006/wordml" xmlns:wps="http://schemas.microsoft.com/office/word/2010/wordprocessingShape" mc:Ignorable="w14 w15 wp14">
+  <w:abstractNum w:abstractNumId="0">
     <w:nsid w:val="04061385"/>
     <w:multiLevelType w:val="hybridMultilevel"/>
     <w:tmpl w:val="F806A524"/>
@@ -4176,7 +3883,7 @@
 </file>
 
 <file path=word/styles.xml><?xml version="1.0" encoding="utf-8"?>
-<w:styles xmlns:mc="http://schemas.openxmlformats.org/markup-compatibility/2006" xmlns:r="http://schemas.openxmlformats.org/officeDocument/2006/relationships" xmlns:w="http://schemas.openxmlformats.org/wordprocessingml/2006/main" xmlns:w14="http://schemas.microsoft.com/office/word/2010/wordml" xmlns:w15="http://schemas.microsoft.com/office/word/2012/wordml" xmlns:w16se="http://schemas.microsoft.com/office/word/2015/wordml/symex" mc:Ignorable="w14 w15 w16se">
+<w:styles xmlns:mc="http://schemas.openxmlformats.org/markup-compatibility/2006" xmlns:r="http://schemas.openxmlformats.org/officeDocument/2006/relationships" xmlns:w="http://schemas.openxmlformats.org/wordprocessingml/2006/main" xmlns:w14="http://schemas.microsoft.com/office/word/2010/wordml" xmlns:w15="http://schemas.microsoft.com/office/word/2012/wordml" mc:Ignorable="w14 w15">
   <w:docDefaults>
     <w:rPrDefault>
       <w:rPr>
@@ -4192,7 +3899,7 @@
       </w:pPr>
     </w:pPrDefault>
   </w:docDefaults>
-  <w:latentStyles w:defLockedState="0" w:defUIPriority="99" w:defSemiHidden="0" w:defUnhideWhenUsed="0" w:defQFormat="0" w:count="375">
+  <w:latentStyles w:defLockedState="0" w:defUIPriority="99" w:defSemiHidden="0" w:defUnhideWhenUsed="0" w:defQFormat="0" w:count="371">
     <w:lsdException w:name="Normal" w:uiPriority="0" w:qFormat="1"/>
     <w:lsdException w:name="heading 1" w:uiPriority="9" w:qFormat="1"/>
     <w:lsdException w:name="heading 2" w:semiHidden="1" w:uiPriority="9" w:unhideWhenUsed="1" w:qFormat="1"/>
@@ -4564,10 +4271,6 @@
     <w:lsdException w:name="List Table 5 Dark Accent 6" w:uiPriority="50"/>
     <w:lsdException w:name="List Table 6 Colorful Accent 6" w:uiPriority="51"/>
     <w:lsdException w:name="List Table 7 Colorful Accent 6" w:uiPriority="52"/>
-    <w:lsdException w:name="Mention" w:semiHidden="1" w:unhideWhenUsed="1"/>
-    <w:lsdException w:name="Smart Hyperlink" w:semiHidden="1" w:unhideWhenUsed="1"/>
-    <w:lsdException w:name="Hashtag" w:semiHidden="1" w:unhideWhenUsed="1"/>
-    <w:lsdException w:name="Unresolved Mention" w:semiHidden="1" w:unhideWhenUsed="1"/>
   </w:latentStyles>
   <w:style w:type="paragraph" w:default="1" w:styleId="Normal">
     <w:name w:val="Normal"/>

</xml_diff>